<commit_message>
Added Codeausschnitte for ViewRequests
</commit_message>
<xml_diff>
--- a/docs/Projektbericht/Hannes/Webengineering_Projektbericht_Rüffer_Vorwerk_Withöft_Zolkin.docx
+++ b/docs/Projektbericht/Hannes/Webengineering_Projektbericht_Rüffer_Vorwerk_Withöft_Zolkin.docx
@@ -3720,13 +3720,21 @@
     </w:p>
     <w:p>
       <w:r>
-        <w:t>Das am weite</w:t>
+        <w:t xml:space="preserve">Das </w:t>
+      </w:r>
+      <w:proofErr w:type="gramStart"/>
+      <w:r>
+        <w:t>am weite</w:t>
       </w:r>
       <w:r>
         <w:t>ste</w:t>
       </w:r>
       <w:r>
-        <w:t xml:space="preserve">n verbreitetste und bekannteste Material ist Silizium, da es vergleichsweise günstig, einfach zu bekommen und einfach zu verarbeiten ist. Silizium hat eine besondere Eigenschaft, welche es zu dem zentralen Bestandteil einer Photovoltaik-Zelle macht: Es ist ein Halbleiter. In Halbleitern können durch die Zufuhr von Energie, zum Beispiel in Form von </w:t>
+        <w:t>n verbreitete und bekannteste Material</w:t>
+      </w:r>
+      <w:proofErr w:type="gramEnd"/>
+      <w:r>
+        <w:t xml:space="preserve"> ist Silizium, da es vergleichsweise günstig, einfach zu bekommen und einfach zu verarbeiten ist. Silizium hat eine besondere Eigenschaft, welche es zu dem zentralen Bestandteil einer Photovoltaik-Zelle macht: Es ist ein Halbleiter. In Halbleitern können durch die Zufuhr von Energie, zum Beispiel in Form von </w:t>
       </w:r>
       <w:r>
         <w:t>energiereichem Licht oder elektromagnetischer Strahlung, in ihrem Inneren freie Ladungsträger erzeugen. Das ist allerdings nicht ohne einen weiteren kleinen Trick möglich.</w:t>
@@ -4764,11 +4772,9 @@
       <w:r>
         <w:t xml:space="preserve">bei </w:t>
       </w:r>
-      <w:proofErr w:type="spellStart"/>
-      <w:r>
-        <w:t>Stormstärke</w:t>
-      </w:r>
-      <w:proofErr w:type="spellEnd"/>
+      <w:r>
+        <w:t>Stromstärke</w:t>
+      </w:r>
       <w:r>
         <w:t xml:space="preserve"> A = 0 liegt, erhält man wieder eine Hellkennlinie. So kann auch von einer Dunkelkennlinie der Punkt der maximalen Leistung abgelesen werden.</w:t>
       </w:r>
@@ -5346,11 +5352,9 @@
         <w:lastRenderedPageBreak/>
         <w:t xml:space="preserve">er enthält keine Kommata), nach welchem dann in allen Spalten gesucht wird, oder auch eine kommaseparierte Folge von Suchbegriffen. In dem letzteren Fall </w:t>
       </w:r>
-      <w:proofErr w:type="gramStart"/>
-      <w:r>
-        <w:t>müssen</w:t>
-      </w:r>
-      <w:proofErr w:type="gramEnd"/>
+      <w:r>
+        <w:t>muss</w:t>
+      </w:r>
       <w:r>
         <w:t xml:space="preserve"> die Anzahl der Spaltennamen gleich der Anzahl der Suchbegriffe sein, ansonsten gibt die REST-Schnittstelle einen Fehler zurück.</w:t>
       </w:r>
@@ -5571,15 +5575,15 @@
         <w:t xml:space="preserve">ein Platzhalter für die Bindung </w:t>
       </w:r>
       <w:r>
-        <w:t xml:space="preserve">zu dem Wert zu einem späteren Zeitpunkt ist. Beide Spaltennamenersetzungen sind von </w:t>
+        <w:t>zu dem Wert zu einem späteren Zeitpunkt ist. Beide Spaltennamenersetzungen sind von einem „</w:t>
       </w:r>
       <w:proofErr w:type="gramStart"/>
       <w:r>
-        <w:t>einem  „</w:t>
+        <w:t>LOWER(</w:t>
       </w:r>
       <w:proofErr w:type="gramEnd"/>
       <w:r>
-        <w:t xml:space="preserve">LOWER()“ umschlossen, das heißt, dass die Suche sowohl bei der Spalte als auch bei dem Wert die Groß- und Kleinschreibung nicht berücksichtigt. Dazwischen steht ein „LIKE“, was in SQL-Sprachen für einen Ähnlichkeitsvergleich mit möglichen „Wildcards“ steht. Nach jedem, außer dem </w:t>
+        <w:t xml:space="preserve">)“ umschlossen, das heißt, dass die Suche sowohl bei der Spalte als auch bei dem Wert die Groß- und Kleinschreibung nicht berücksichtigt. Dazwischen steht ein „LIKE“, was in SQL-Sprachen für einen Ähnlichkeitsvergleich mit möglichen „Wildcards“ steht. Nach jedem, außer dem </w:t>
       </w:r>
       <w:proofErr w:type="spellStart"/>
       <w:r>
@@ -5733,9 +5737,82 @@
     </w:p>
     <w:p>
       <w:pPr>
+        <w:rPr>
+          <w:color w:val="365F91"/>
+          <w:sz w:val="28"/>
+          <w:szCs w:val="28"/>
+        </w:rPr>
+      </w:pPr>
+    </w:p>
+    <w:p>
+      <w:pPr>
+        <w:rPr>
+          <w:color w:val="365F91"/>
+          <w:sz w:val="28"/>
+          <w:szCs w:val="28"/>
+        </w:rPr>
+      </w:pPr>
+    </w:p>
+    <w:p>
+      <w:pPr>
+        <w:rPr>
+          <w:color w:val="365F91"/>
+          <w:sz w:val="28"/>
+          <w:szCs w:val="28"/>
+        </w:rPr>
+      </w:pPr>
+    </w:p>
+    <w:p>
+      <w:pPr>
+        <w:rPr>
+          <w:color w:val="365F91"/>
+          <w:sz w:val="28"/>
+          <w:szCs w:val="28"/>
+        </w:rPr>
+      </w:pPr>
+    </w:p>
+    <w:p>
+      <w:pPr>
+        <w:rPr>
+          <w:color w:val="365F91"/>
+          <w:sz w:val="28"/>
+          <w:szCs w:val="28"/>
+        </w:rPr>
+      </w:pPr>
+    </w:p>
+    <w:p>
+      <w:pPr>
+        <w:rPr>
+          <w:color w:val="365F91"/>
+          <w:sz w:val="28"/>
+          <w:szCs w:val="28"/>
+        </w:rPr>
+      </w:pPr>
+    </w:p>
+    <w:p>
+      <w:pPr>
+        <w:rPr>
+          <w:color w:val="365F91"/>
+          <w:sz w:val="28"/>
+          <w:szCs w:val="28"/>
+        </w:rPr>
+      </w:pPr>
+    </w:p>
+    <w:p>
+      <w:pPr>
+        <w:rPr>
+          <w:color w:val="365F91"/>
+          <w:sz w:val="28"/>
+          <w:szCs w:val="28"/>
+        </w:rPr>
+      </w:pPr>
+    </w:p>
+    <w:p>
+      <w:pPr>
         <w:pStyle w:val="berschrift2"/>
       </w:pPr>
       <w:r>
+        <w:lastRenderedPageBreak/>
         <w:t>View-</w:t>
       </w:r>
       <w:proofErr w:type="spellStart"/>
@@ -5748,9 +5825,433 @@
       </w:r>
     </w:p>
     <w:p>
+      <w:r>
+        <w:t xml:space="preserve">Die größten Teile des </w:t>
+      </w:r>
+      <w:proofErr w:type="spellStart"/>
+      <w:r>
+        <w:t>Backends</w:t>
+      </w:r>
+      <w:proofErr w:type="spellEnd"/>
+      <w:r>
+        <w:t xml:space="preserve"> für die View-</w:t>
+      </w:r>
+      <w:proofErr w:type="spellStart"/>
+      <w:r>
+        <w:t>Requests</w:t>
+      </w:r>
+      <w:proofErr w:type="spellEnd"/>
+      <w:r>
+        <w:t xml:space="preserve"> ist simpel: Eine Speicherklasse für die Daten, eine Schnittstelle für die Standardoperationen und der Rest wird von JAX-RS und Hib</w:t>
+      </w:r>
       <w:bookmarkStart w:id="19" w:name="_GoBack"/>
       <w:bookmarkEnd w:id="19"/>
-    </w:p>
+      <w:r>
+        <w:t>ernate geregelt. Zwei Problemstellen g</w:t>
+      </w:r>
+      <w:r>
+        <w:t>ab</w:t>
+      </w:r>
+      <w:r>
+        <w:t xml:space="preserve"> es allerdings, die erste davon bei der Abfrage, welcher Datensatz eines </w:t>
+      </w:r>
+      <w:proofErr w:type="spellStart"/>
+      <w:r>
+        <w:t>ObservedObjects</w:t>
+      </w:r>
+      <w:proofErr w:type="spellEnd"/>
+      <w:r>
+        <w:t xml:space="preserve"> am meisten angeschaut wurde. </w:t>
+      </w:r>
+      <w:proofErr w:type="spellStart"/>
+      <w:r>
+        <w:t>Hibernates</w:t>
+      </w:r>
+      <w:proofErr w:type="spellEnd"/>
+      <w:r>
+        <w:t xml:space="preserve"> </w:t>
+      </w:r>
+      <w:proofErr w:type="gramStart"/>
+      <w:r>
+        <w:t>Methoden</w:t>
+      </w:r>
+      <w:proofErr w:type="gramEnd"/>
+      <w:r>
+        <w:t xml:space="preserve"> um </w:t>
+      </w:r>
+      <w:proofErr w:type="spellStart"/>
+      <w:r>
+        <w:t>Queries</w:t>
+      </w:r>
+      <w:proofErr w:type="spellEnd"/>
+      <w:r>
+        <w:t xml:space="preserve"> zu erzeugen können nur typisiert sein, wenn genau </w:t>
+      </w:r>
+      <w:r>
+        <w:rPr>
+          <w:b/>
+        </w:rPr>
+        <w:t>ein</w:t>
+      </w:r>
+      <w:r>
+        <w:rPr>
+          <w:b/>
+        </w:rPr>
+        <w:t xml:space="preserve"> </w:t>
+      </w:r>
+      <w:r>
+        <w:t xml:space="preserve">Typ zurückgegeben wird, sei es ein primitiver Typ oder eine Klasse. In diesem Fall müssen allerdings zwei Werte zurückgegeben werden: Die Datensatz ID, nach der </w:t>
+      </w:r>
+      <w:r>
+        <w:rPr>
+          <w:b/>
+        </w:rPr>
+        <w:t>gruppiert</w:t>
+      </w:r>
+      <w:r>
+        <w:t xml:space="preserve"> wird, und die Anzahl der Besuche, nach der </w:t>
+      </w:r>
+      <w:r>
+        <w:rPr>
+          <w:b/>
+        </w:rPr>
+        <w:t>sortiert</w:t>
+      </w:r>
+      <w:r>
+        <w:t xml:space="preserve"> wird.</w:t>
+      </w:r>
+    </w:p>
+    <w:p>
+      <w:pPr>
+        <w:keepNext/>
+      </w:pPr>
+      <w:r>
+        <w:rPr>
+          <w:noProof/>
+        </w:rPr>
+        <w:drawing>
+          <wp:inline distT="0" distB="0" distL="0" distR="0" wp14:anchorId="18EB4B4E" wp14:editId="23236EA3">
+            <wp:extent cx="5572125" cy="2486025"/>
+            <wp:effectExtent l="0" t="0" r="9525" b="9525"/>
+            <wp:docPr id="16" name="Grafik 16"/>
+            <wp:cNvGraphicFramePr>
+              <a:graphicFrameLocks xmlns:a="http://schemas.openxmlformats.org/drawingml/2006/main" noChangeAspect="1"/>
+            </wp:cNvGraphicFramePr>
+            <a:graphic xmlns:a="http://schemas.openxmlformats.org/drawingml/2006/main">
+              <a:graphicData uri="http://schemas.openxmlformats.org/drawingml/2006/picture">
+                <pic:pic xmlns:pic="http://schemas.openxmlformats.org/drawingml/2006/picture">
+                  <pic:nvPicPr>
+                    <pic:cNvPr id="0" name="Picture 10"/>
+                    <pic:cNvPicPr>
+                      <a:picLocks noChangeAspect="1" noChangeArrowheads="1"/>
+                    </pic:cNvPicPr>
+                  </pic:nvPicPr>
+                  <pic:blipFill>
+                    <a:blip r:embed="rId18">
+                      <a:extLst>
+                        <a:ext uri="{28A0092B-C50C-407E-A947-70E740481C1C}">
+                          <a14:useLocalDpi xmlns:a14="http://schemas.microsoft.com/office/drawing/2010/main" val="0"/>
+                        </a:ext>
+                      </a:extLst>
+                    </a:blip>
+                    <a:srcRect/>
+                    <a:stretch>
+                      <a:fillRect/>
+                    </a:stretch>
+                  </pic:blipFill>
+                  <pic:spPr bwMode="auto">
+                    <a:xfrm>
+                      <a:off x="0" y="0"/>
+                      <a:ext cx="5572125" cy="2486025"/>
+                    </a:xfrm>
+                    <a:prstGeom prst="rect">
+                      <a:avLst/>
+                    </a:prstGeom>
+                    <a:noFill/>
+                    <a:ln>
+                      <a:noFill/>
+                    </a:ln>
+                  </pic:spPr>
+                </pic:pic>
+              </a:graphicData>
+            </a:graphic>
+          </wp:inline>
+        </w:drawing>
+      </w:r>
+    </w:p>
+    <w:p>
+      <w:pPr>
+        <w:pStyle w:val="Beschriftung"/>
+      </w:pPr>
+      <w:r>
+        <w:t xml:space="preserve">Abbildung </w:t>
+      </w:r>
+      <w:fldSimple w:instr=" SEQ Abbildung \* ARABIC ">
+        <w:r>
+          <w:rPr>
+            <w:noProof/>
+          </w:rPr>
+          <w:t>9</w:t>
+        </w:r>
+      </w:fldSimple>
+      <w:r>
+        <w:t>: Codeausschnitt: Abfrage der meist besuchten Module aus der Datenbank</w:t>
+      </w:r>
+    </w:p>
+    <w:p>
+      <w:r>
+        <w:t xml:space="preserve">Um das zu realisieren, muss man eine </w:t>
+      </w:r>
+      <w:proofErr w:type="spellStart"/>
+      <w:r>
+        <w:t>typlose</w:t>
+      </w:r>
+      <w:proofErr w:type="spellEnd"/>
+      <w:r>
+        <w:t>, nicht-generische Query erstellen und ausführen. Dadurch bekommt man eine nicht-generische Liste zurück, über die man manuell iterieren und die einzelnen Werte von „</w:t>
+      </w:r>
+      <w:proofErr w:type="spellStart"/>
+      <w:r>
+        <w:t>Object</w:t>
+      </w:r>
+      <w:proofErr w:type="spellEnd"/>
+      <w:r>
+        <w:t>“ zu, in diesem Fall, „Long“ parsen muss. Ein unschöner Weg, aber leider das einzige, was Hibernate in diesem Fall anbietet.</w:t>
+      </w:r>
+    </w:p>
+    <w:p>
+      <w:r>
+        <w:t xml:space="preserve">Die zweite Problematik bestand darin, dass mehrere Datensätze, die nicht unbedingt hintereinander liegen, zurückgegeben werden müssen. Würden diese hintereinander liegen, könne man durch ein gut gewähltes „OFFSET“ und „LIMIT“ seine Datensätze bekommen, das findet hier aber keine Anwendung. Man müsste also in die SQL-Abfrage in die „WHERE“ Bedingung die IDs der Datensätze mit aufnehmen, zum Beispiel so: „… </w:t>
+      </w:r>
+      <w:r>
+        <w:t xml:space="preserve">WHERE </w:t>
+      </w:r>
+      <w:proofErr w:type="spellStart"/>
+      <w:r>
+        <w:t>id</w:t>
+      </w:r>
+      <w:proofErr w:type="spellEnd"/>
+      <w:r>
+        <w:t xml:space="preserve"> = ‚1‘ OR </w:t>
+      </w:r>
+      <w:proofErr w:type="spellStart"/>
+      <w:r>
+        <w:t>id</w:t>
+      </w:r>
+      <w:proofErr w:type="spellEnd"/>
+      <w:r>
+        <w:t xml:space="preserve"> = ‚40‘ OR </w:t>
+      </w:r>
+      <w:proofErr w:type="spellStart"/>
+      <w:r>
+        <w:t>id</w:t>
+      </w:r>
+      <w:proofErr w:type="spellEnd"/>
+      <w:r>
+        <w:t xml:space="preserve"> = ‚19001‘ OR …“. </w:t>
+      </w:r>
+      <w:r>
+        <w:t>Allerdings ist die “WHERE” Bedingung in der Schnittstelle der “</w:t>
+      </w:r>
+      <w:proofErr w:type="spellStart"/>
+      <w:r>
+        <w:t>D</w:t>
+      </w:r>
+      <w:r>
+        <w:t>ynamicTable</w:t>
+      </w:r>
+      <w:proofErr w:type="spellEnd"/>
+      <w:r>
+        <w:t xml:space="preserve">“ bereits implementiert und die „WHERE“ Bedingungen werden mit „AND“ </w:t>
+      </w:r>
+      <w:r>
+        <w:lastRenderedPageBreak/>
+        <w:t xml:space="preserve">getrennt, nicht mit „OR“. Dadurch kann man immer nach maximal einem Datensatz gleichzeitig </w:t>
+      </w:r>
+      <w:r>
+        <w:rPr>
+          <w:noProof/>
+        </w:rPr>
+        <w:drawing>
+          <wp:anchor distT="0" distB="0" distL="114300" distR="114300" simplePos="0" relativeHeight="251673600" behindDoc="0" locked="0" layoutInCell="1" allowOverlap="1" wp14:anchorId="6EC0DB71" wp14:editId="796ABD5E">
+            <wp:simplePos x="0" y="0"/>
+            <wp:positionH relativeFrom="margin">
+              <wp:posOffset>1331595</wp:posOffset>
+            </wp:positionH>
+            <wp:positionV relativeFrom="paragraph">
+              <wp:posOffset>299720</wp:posOffset>
+            </wp:positionV>
+            <wp:extent cx="4589780" cy="1847850"/>
+            <wp:effectExtent l="0" t="0" r="1270" b="0"/>
+            <wp:wrapSquare wrapText="bothSides"/>
+            <wp:docPr id="17" name="Grafik 17"/>
+            <wp:cNvGraphicFramePr>
+              <a:graphicFrameLocks xmlns:a="http://schemas.openxmlformats.org/drawingml/2006/main" noChangeAspect="1"/>
+            </wp:cNvGraphicFramePr>
+            <a:graphic xmlns:a="http://schemas.openxmlformats.org/drawingml/2006/main">
+              <a:graphicData uri="http://schemas.openxmlformats.org/drawingml/2006/picture">
+                <pic:pic xmlns:pic="http://schemas.openxmlformats.org/drawingml/2006/picture">
+                  <pic:nvPicPr>
+                    <pic:cNvPr id="0" name="Picture 11"/>
+                    <pic:cNvPicPr>
+                      <a:picLocks noChangeAspect="1" noChangeArrowheads="1"/>
+                    </pic:cNvPicPr>
+                  </pic:nvPicPr>
+                  <pic:blipFill>
+                    <a:blip r:embed="rId19">
+                      <a:extLst>
+                        <a:ext uri="{28A0092B-C50C-407E-A947-70E740481C1C}">
+                          <a14:useLocalDpi xmlns:a14="http://schemas.microsoft.com/office/drawing/2010/main" val="0"/>
+                        </a:ext>
+                      </a:extLst>
+                    </a:blip>
+                    <a:srcRect/>
+                    <a:stretch>
+                      <a:fillRect/>
+                    </a:stretch>
+                  </pic:blipFill>
+                  <pic:spPr bwMode="auto">
+                    <a:xfrm>
+                      <a:off x="0" y="0"/>
+                      <a:ext cx="4589780" cy="1847850"/>
+                    </a:xfrm>
+                    <a:prstGeom prst="rect">
+                      <a:avLst/>
+                    </a:prstGeom>
+                    <a:noFill/>
+                    <a:ln>
+                      <a:noFill/>
+                    </a:ln>
+                  </pic:spPr>
+                </pic:pic>
+              </a:graphicData>
+            </a:graphic>
+            <wp14:sizeRelH relativeFrom="margin">
+              <wp14:pctWidth>0</wp14:pctWidth>
+            </wp14:sizeRelH>
+            <wp14:sizeRelV relativeFrom="margin">
+              <wp14:pctHeight>0</wp14:pctHeight>
+            </wp14:sizeRelV>
+          </wp:anchor>
+        </w:drawing>
+      </w:r>
+      <w:r>
+        <w:rPr>
+          <w:noProof/>
+        </w:rPr>
+        <mc:AlternateContent>
+          <mc:Choice Requires="wps">
+            <w:drawing>
+              <wp:anchor distT="0" distB="0" distL="114300" distR="114300" simplePos="0" relativeHeight="251675648" behindDoc="0" locked="0" layoutInCell="1" allowOverlap="1" wp14:anchorId="68D379C0" wp14:editId="3DAFC383">
+                <wp:simplePos x="0" y="0"/>
+                <wp:positionH relativeFrom="column">
+                  <wp:posOffset>988695</wp:posOffset>
+                </wp:positionH>
+                <wp:positionV relativeFrom="paragraph">
+                  <wp:posOffset>2233295</wp:posOffset>
+                </wp:positionV>
+                <wp:extent cx="4589780" cy="635"/>
+                <wp:effectExtent l="0" t="0" r="0" b="0"/>
+                <wp:wrapSquare wrapText="bothSides"/>
+                <wp:docPr id="18" name="Textfeld 18"/>
+                <wp:cNvGraphicFramePr/>
+                <a:graphic xmlns:a="http://schemas.openxmlformats.org/drawingml/2006/main">
+                  <a:graphicData uri="http://schemas.microsoft.com/office/word/2010/wordprocessingShape">
+                    <wps:wsp>
+                      <wps:cNvSpPr txBox="1"/>
+                      <wps:spPr>
+                        <a:xfrm>
+                          <a:off x="0" y="0"/>
+                          <a:ext cx="4589780" cy="635"/>
+                        </a:xfrm>
+                        <a:prstGeom prst="rect">
+                          <a:avLst/>
+                        </a:prstGeom>
+                        <a:solidFill>
+                          <a:prstClr val="white"/>
+                        </a:solidFill>
+                        <a:ln>
+                          <a:noFill/>
+                        </a:ln>
+                      </wps:spPr>
+                      <wps:txbx>
+                        <w:txbxContent>
+                          <w:p>
+                            <w:pPr>
+                              <w:pStyle w:val="Beschriftung"/>
+                            </w:pPr>
+                            <w:r>
+                              <w:t xml:space="preserve">Abbildung </w:t>
+                            </w:r>
+                            <w:fldSimple w:instr=" SEQ Abbildung \* ARABIC ">
+                              <w:r>
+                                <w:rPr>
+                                  <w:noProof/>
+                                </w:rPr>
+                                <w:t>10</w:t>
+                              </w:r>
+                            </w:fldSimple>
+                            <w:r>
+                              <w:t>: Codeausschnitt: Einzelabfragen aller gefundenen Datensätze</w:t>
+                            </w:r>
+                          </w:p>
+                        </w:txbxContent>
+                      </wps:txbx>
+                      <wps:bodyPr rot="0" spcFirstLastPara="0" vertOverflow="overflow" horzOverflow="overflow" vert="horz" wrap="square" lIns="0" tIns="0" rIns="0" bIns="0" numCol="1" spcCol="0" rtlCol="0" fromWordArt="0" anchor="t" anchorCtr="0" forceAA="0" compatLnSpc="1">
+                        <a:prstTxWarp prst="textNoShape">
+                          <a:avLst/>
+                        </a:prstTxWarp>
+                        <a:spAutoFit/>
+                      </wps:bodyPr>
+                    </wps:wsp>
+                  </a:graphicData>
+                </a:graphic>
+              </wp:anchor>
+            </w:drawing>
+          </mc:Choice>
+          <mc:Fallback>
+            <w:pict>
+              <v:shape w14:anchorId="68D379C0" id="Textfeld 18" o:spid="_x0000_s1030" type="#_x0000_t202" style="position:absolute;margin-left:77.85pt;margin-top:175.85pt;width:361.4pt;height:.05pt;z-index:251675648;visibility:visible;mso-wrap-style:square;mso-wrap-distance-left:9pt;mso-wrap-distance-top:0;mso-wrap-distance-right:9pt;mso-wrap-distance-bottom:0;mso-position-horizontal:absolute;mso-position-horizontal-relative:text;mso-position-vertical:absolute;mso-position-vertical-relative:text;v-text-anchor:top" o:gfxdata="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" stroked="f">
+                <v:textbox style="mso-fit-shape-to-text:t" inset="0,0,0,0">
+                  <w:txbxContent>
+                    <w:p>
+                      <w:pPr>
+                        <w:pStyle w:val="Beschriftung"/>
+                      </w:pPr>
+                      <w:r>
+                        <w:t xml:space="preserve">Abbildung </w:t>
+                      </w:r>
+                      <w:fldSimple w:instr=" SEQ Abbildung \* ARABIC ">
+                        <w:r>
+                          <w:rPr>
+                            <w:noProof/>
+                          </w:rPr>
+                          <w:t>10</w:t>
+                        </w:r>
+                      </w:fldSimple>
+                      <w:r>
+                        <w:t>: Codeausschnitt: Einzelabfragen aller gefundenen Datensätze</w:t>
+                      </w:r>
+                    </w:p>
+                  </w:txbxContent>
+                </v:textbox>
+                <w10:wrap type="square"/>
+              </v:shape>
+            </w:pict>
+          </mc:Fallback>
+        </mc:AlternateContent>
+      </w:r>
+      <w:r>
+        <w:t xml:space="preserve">fragen, was in </w:t>
+      </w:r>
+      <w:r>
+        <w:t>unserer Umsetzung auch genau so passiert ist.</w:t>
+      </w:r>
+    </w:p>
+    <w:p/>
+    <w:p/>
+    <w:p/>
+    <w:p/>
     <w:p>
       <w:pPr>
         <w:pStyle w:val="berschrift1"/>
@@ -5890,7 +6391,6 @@
         <w:rPr>
           <w:lang w:val="en-NZ"/>
         </w:rPr>
-        <w:lastRenderedPageBreak/>
         <w:t>Installationshinweise</w:t>
       </w:r>
       <w:bookmarkEnd w:id="24"/>
@@ -6056,7 +6556,7 @@
       <w:r>
         <w:br/>
       </w:r>
-      <w:hyperlink r:id="rId18" w:history="1">
+      <w:hyperlink r:id="rId20" w:history="1">
         <w:r>
           <w:rPr>
             <w:rStyle w:val="Hyperlink"/>
@@ -6078,6 +6578,7 @@
         <w:rPr>
           <w:lang w:val="en-NZ"/>
         </w:rPr>
+        <w:lastRenderedPageBreak/>
         <w:t>Benutzerhandbuch</w:t>
       </w:r>
       <w:bookmarkEnd w:id="25"/>
@@ -6186,7 +6687,7 @@
       <w:r>
         <w:t xml:space="preserve">: </w:t>
       </w:r>
-      <w:hyperlink r:id="rId19" w:history="1">
+      <w:hyperlink r:id="rId21" w:history="1">
         <w:r>
           <w:rPr>
             <w:rStyle w:val="Hyperlink"/>
@@ -6208,7 +6709,7 @@
       <w:r>
         <w:t xml:space="preserve">: </w:t>
       </w:r>
-      <w:hyperlink r:id="rId20" w:history="1">
+      <w:hyperlink r:id="rId22" w:history="1">
         <w:r>
           <w:rPr>
             <w:rStyle w:val="Hyperlink"/>
@@ -6221,7 +6722,7 @@
       <w:r>
         <w:t xml:space="preserve">Dunkelkennlinien: </w:t>
       </w:r>
-      <w:hyperlink r:id="rId21" w:history="1">
+      <w:hyperlink r:id="rId23" w:history="1">
         <w:r>
           <w:rPr>
             <w:rStyle w:val="Hyperlink"/>
@@ -6256,7 +6757,6 @@
         <w:rPr>
           <w:lang w:val="en-NZ"/>
         </w:rPr>
-        <w:lastRenderedPageBreak/>
         <w:t>Anlagen</w:t>
       </w:r>
       <w:bookmarkEnd w:id="27"/>
@@ -6284,8 +6784,8 @@
       </w:pPr>
     </w:p>
     <w:sectPr>
-      <w:footerReference w:type="default" r:id="rId22"/>
-      <w:footerReference w:type="first" r:id="rId23"/>
+      <w:footerReference w:type="default" r:id="rId24"/>
+      <w:footerReference w:type="first" r:id="rId25"/>
       <w:pgSz w:w="11906" w:h="16838"/>
       <w:pgMar w:top="1418" w:right="1418" w:bottom="1134" w:left="1701" w:header="709" w:footer="709" w:gutter="0"/>
       <w:pgNumType w:start="1"/>
@@ -9100,7 +9600,7 @@
 </file>
 
 <file path=customXml/itemProps1.xml><?xml version="1.0" encoding="utf-8"?>
-<ds:datastoreItem xmlns:ds="http://schemas.openxmlformats.org/officeDocument/2006/customXml" ds:itemID="{21B469BE-3E88-4B2D-911F-738622D4D547}">
+<ds:datastoreItem xmlns:ds="http://schemas.openxmlformats.org/officeDocument/2006/customXml" ds:itemID="{8EF9C509-F416-4AA8-BCE0-4A56C9AD9219}">
   <ds:schemaRefs>
     <ds:schemaRef ds:uri="http://schemas.openxmlformats.org/officeDocument/2006/bibliography"/>
   </ds:schemaRefs>

</xml_diff>

<commit_message>
Added Klassendiagramm for Kommentare
</commit_message>
<xml_diff>
--- a/docs/Projektbericht/Hannes/Webengineering_Projektbericht_Rüffer_Vorwerk_Withöft_Zolkin.docx
+++ b/docs/Projektbericht/Hannes/Webengineering_Projektbericht_Rüffer_Vorwerk_Withöft_Zolkin.docx
@@ -3595,7 +3595,6 @@
       </w:pPr>
       <w:bookmarkStart w:id="7" w:name="_Toc31050303"/>
       <w:proofErr w:type="spellStart"/>
-      <w:proofErr w:type="gramStart"/>
       <w:r>
         <w:rPr>
           <w:lang w:val="en-NZ"/>
@@ -3619,7 +3618,6 @@
       </w:r>
       <w:bookmarkEnd w:id="7"/>
       <w:proofErr w:type="spellEnd"/>
-      <w:proofErr w:type="gramEnd"/>
     </w:p>
     <w:p>
       <w:r>
@@ -3722,17 +3720,9 @@
       <w:r>
         <w:t xml:space="preserve">Das </w:t>
       </w:r>
-      <w:proofErr w:type="gramStart"/>
-      <w:r>
-        <w:t>am weite</w:t>
-      </w:r>
-      <w:r>
-        <w:t>ste</w:t>
-      </w:r>
-      <w:r>
-        <w:t>n verbreitete und bekannteste Material</w:t>
-      </w:r>
-      <w:proofErr w:type="gramEnd"/>
+      <w:r>
+        <w:t>am weitesten verbreitete und bekannteste Material</w:t>
+      </w:r>
       <w:r>
         <w:t xml:space="preserve"> ist Silizium, da es vergleichsweise günstig, einfach zu bekommen und einfach zu verarbeiten ist. Silizium hat eine besondere Eigenschaft, welche es zu dem zentralen Bestandteil einer Photovoltaik-Zelle macht: Es ist ein Halbleiter. In Halbleitern können durch die Zufuhr von Energie, zum Beispiel in Form von </w:t>
       </w:r>
@@ -5060,6 +5050,7 @@
     </w:p>
     <w:p>
       <w:pPr>
+        <w:pStyle w:val="berschrift2"/>
         <w:rPr>
           <w:lang w:val="en-NZ"/>
         </w:rPr>
@@ -5069,9 +5060,457 @@
         <w:rPr>
           <w:lang w:val="en-NZ"/>
         </w:rPr>
-        <w:t>Alle</w:t>
-      </w:r>
-      <w:proofErr w:type="spellEnd"/>
+        <w:t>Kommentare</w:t>
+      </w:r>
+      <w:proofErr w:type="spellEnd"/>
+      <w:r>
+        <w:rPr>
+          <w:lang w:val="en-NZ"/>
+        </w:rPr>
+        <w:t xml:space="preserve">: </w:t>
+      </w:r>
+      <w:proofErr w:type="spellStart"/>
+      <w:r>
+        <w:rPr>
+          <w:lang w:val="en-NZ"/>
+        </w:rPr>
+        <w:t>Klassendiagramm</w:t>
+      </w:r>
+      <w:proofErr w:type="spellEnd"/>
+    </w:p>
+    <w:p>
+      <w:pPr>
+        <w:rPr>
+          <w:lang w:val="en-NZ"/>
+        </w:rPr>
+      </w:pPr>
+      <w:r>
+        <w:rPr>
+          <w:noProof/>
+        </w:rPr>
+        <mc:AlternateContent>
+          <mc:Choice Requires="wps">
+            <w:drawing>
+              <wp:anchor distT="0" distB="0" distL="114300" distR="114300" simplePos="0" relativeHeight="251678720" behindDoc="0" locked="0" layoutInCell="1" allowOverlap="1" wp14:anchorId="4EB78FCE" wp14:editId="0994A169">
+                <wp:simplePos x="0" y="0"/>
+                <wp:positionH relativeFrom="column">
+                  <wp:posOffset>-541020</wp:posOffset>
+                </wp:positionH>
+                <wp:positionV relativeFrom="paragraph">
+                  <wp:posOffset>3477895</wp:posOffset>
+                </wp:positionV>
+                <wp:extent cx="6481445" cy="635"/>
+                <wp:effectExtent l="0" t="0" r="0" b="0"/>
+                <wp:wrapSquare wrapText="bothSides"/>
+                <wp:docPr id="20" name="Textfeld 20"/>
+                <wp:cNvGraphicFramePr/>
+                <a:graphic xmlns:a="http://schemas.openxmlformats.org/drawingml/2006/main">
+                  <a:graphicData uri="http://schemas.microsoft.com/office/word/2010/wordprocessingShape">
+                    <wps:wsp>
+                      <wps:cNvSpPr txBox="1"/>
+                      <wps:spPr>
+                        <a:xfrm>
+                          <a:off x="0" y="0"/>
+                          <a:ext cx="6481445" cy="635"/>
+                        </a:xfrm>
+                        <a:prstGeom prst="rect">
+                          <a:avLst/>
+                        </a:prstGeom>
+                        <a:solidFill>
+                          <a:prstClr val="white"/>
+                        </a:solidFill>
+                        <a:ln>
+                          <a:noFill/>
+                        </a:ln>
+                      </wps:spPr>
+                      <wps:txbx>
+                        <w:txbxContent>
+                          <w:p>
+                            <w:pPr>
+                              <w:pStyle w:val="Beschriftung"/>
+                              <w:rPr>
+                                <w:noProof/>
+                                <w:lang w:val="en-NZ"/>
+                              </w:rPr>
+                            </w:pPr>
+                            <w:r>
+                              <w:t xml:space="preserve">Abbildung </w:t>
+                            </w:r>
+                            <w:fldSimple w:instr=" SEQ Abbildung \* ARABIC ">
+                              <w:r>
+                                <w:rPr>
+                                  <w:noProof/>
+                                </w:rPr>
+                                <w:t>6</w:t>
+                              </w:r>
+                            </w:fldSimple>
+                            <w:r>
+                              <w:t>: Klassendiagramm für die Kommentare</w:t>
+                            </w:r>
+                          </w:p>
+                        </w:txbxContent>
+                      </wps:txbx>
+                      <wps:bodyPr rot="0" spcFirstLastPara="0" vertOverflow="overflow" horzOverflow="overflow" vert="horz" wrap="square" lIns="0" tIns="0" rIns="0" bIns="0" numCol="1" spcCol="0" rtlCol="0" fromWordArt="0" anchor="t" anchorCtr="0" forceAA="0" compatLnSpc="1">
+                        <a:prstTxWarp prst="textNoShape">
+                          <a:avLst/>
+                        </a:prstTxWarp>
+                        <a:spAutoFit/>
+                      </wps:bodyPr>
+                    </wps:wsp>
+                  </a:graphicData>
+                </a:graphic>
+              </wp:anchor>
+            </w:drawing>
+          </mc:Choice>
+          <mc:Fallback>
+            <w:pict>
+              <v:shape w14:anchorId="4EB78FCE" id="Textfeld 20" o:spid="_x0000_s1029" type="#_x0000_t202" style="position:absolute;margin-left:-42.6pt;margin-top:273.85pt;width:510.35pt;height:.05pt;z-index:251678720;visibility:visible;mso-wrap-style:square;mso-wrap-distance-left:9pt;mso-wrap-distance-top:0;mso-wrap-distance-right:9pt;mso-wrap-distance-bottom:0;mso-position-horizontal:absolute;mso-position-horizontal-relative:text;mso-position-vertical:absolute;mso-position-vertical-relative:text;v-text-anchor:top" o:gfxdata="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" stroked="f">
+                <v:textbox style="mso-fit-shape-to-text:t" inset="0,0,0,0">
+                  <w:txbxContent>
+                    <w:p>
+                      <w:pPr>
+                        <w:pStyle w:val="Beschriftung"/>
+                        <w:rPr>
+                          <w:noProof/>
+                          <w:lang w:val="en-NZ"/>
+                        </w:rPr>
+                      </w:pPr>
+                      <w:r>
+                        <w:t xml:space="preserve">Abbildung </w:t>
+                      </w:r>
+                      <w:fldSimple w:instr=" SEQ Abbildung \* ARABIC ">
+                        <w:r>
+                          <w:rPr>
+                            <w:noProof/>
+                          </w:rPr>
+                          <w:t>6</w:t>
+                        </w:r>
+                      </w:fldSimple>
+                      <w:r>
+                        <w:t>: Klassendiagramm für die Kommentare</w:t>
+                      </w:r>
+                    </w:p>
+                  </w:txbxContent>
+                </v:textbox>
+                <w10:wrap type="square"/>
+              </v:shape>
+            </w:pict>
+          </mc:Fallback>
+        </mc:AlternateContent>
+      </w:r>
+      <w:r>
+        <w:rPr>
+          <w:noProof/>
+          <w:lang w:val="en-NZ"/>
+        </w:rPr>
+        <w:drawing>
+          <wp:anchor distT="0" distB="0" distL="114300" distR="114300" simplePos="0" relativeHeight="251676672" behindDoc="0" locked="0" layoutInCell="1" allowOverlap="1" wp14:anchorId="4363B2EB" wp14:editId="53740C24">
+            <wp:simplePos x="0" y="0"/>
+            <wp:positionH relativeFrom="page">
+              <wp:align>center</wp:align>
+            </wp:positionH>
+            <wp:positionV relativeFrom="paragraph">
+              <wp:posOffset>229870</wp:posOffset>
+            </wp:positionV>
+            <wp:extent cx="6481445" cy="3190875"/>
+            <wp:effectExtent l="0" t="0" r="0" b="9525"/>
+            <wp:wrapSquare wrapText="bothSides"/>
+            <wp:docPr id="19" name="Grafik 19"/>
+            <wp:cNvGraphicFramePr>
+              <a:graphicFrameLocks xmlns:a="http://schemas.openxmlformats.org/drawingml/2006/main" noChangeAspect="1"/>
+            </wp:cNvGraphicFramePr>
+            <a:graphic xmlns:a="http://schemas.openxmlformats.org/drawingml/2006/main">
+              <a:graphicData uri="http://schemas.openxmlformats.org/drawingml/2006/picture">
+                <pic:pic xmlns:pic="http://schemas.openxmlformats.org/drawingml/2006/picture">
+                  <pic:nvPicPr>
+                    <pic:cNvPr id="0" name="Picture 12"/>
+                    <pic:cNvPicPr>
+                      <a:picLocks noChangeAspect="1" noChangeArrowheads="1"/>
+                    </pic:cNvPicPr>
+                  </pic:nvPicPr>
+                  <pic:blipFill>
+                    <a:blip r:embed="rId15">
+                      <a:extLst>
+                        <a:ext uri="{28A0092B-C50C-407E-A947-70E740481C1C}">
+                          <a14:useLocalDpi xmlns:a14="http://schemas.microsoft.com/office/drawing/2010/main" val="0"/>
+                        </a:ext>
+                      </a:extLst>
+                    </a:blip>
+                    <a:srcRect/>
+                    <a:stretch>
+                      <a:fillRect/>
+                    </a:stretch>
+                  </pic:blipFill>
+                  <pic:spPr bwMode="auto">
+                    <a:xfrm>
+                      <a:off x="0" y="0"/>
+                      <a:ext cx="6481445" cy="3190875"/>
+                    </a:xfrm>
+                    <a:prstGeom prst="rect">
+                      <a:avLst/>
+                    </a:prstGeom>
+                    <a:noFill/>
+                    <a:ln>
+                      <a:noFill/>
+                    </a:ln>
+                  </pic:spPr>
+                </pic:pic>
+              </a:graphicData>
+            </a:graphic>
+            <wp14:sizeRelH relativeFrom="margin">
+              <wp14:pctWidth>0</wp14:pctWidth>
+            </wp14:sizeRelH>
+            <wp14:sizeRelV relativeFrom="margin">
+              <wp14:pctHeight>0</wp14:pctHeight>
+            </wp14:sizeRelV>
+          </wp:anchor>
+        </w:drawing>
+      </w:r>
+    </w:p>
+    <w:p>
+      <w:pPr>
+        <w:rPr>
+          <w:lang w:val="en-NZ"/>
+        </w:rPr>
+      </w:pPr>
+    </w:p>
+    <w:p>
+      <w:r>
+        <w:t>Die ursprüngliche Planung für d</w:t>
+      </w:r>
+      <w:r>
+        <w:t xml:space="preserve">ie Kommentarfunktion im Backend sah so aus, dass ein neues Projekt erstellt wird, in dem es jeweils ein Paket für die REST-Schnittstelle und die JPA-Klasse gibt. Die Idee war, an den Trend der Microservices anzuknöpfen, und so ein eigenständiges Projekt zu haben, welches so unabhängig wie möglich von den anderen Projekten ist. So sieht man in der </w:t>
+      </w:r>
+      <w:r>
+        <w:lastRenderedPageBreak/>
+        <w:t xml:space="preserve">obigen Abbildung, dass nur zwei Referenzen benötigt werden, um das Projekt zu realisieren: Eine Referenz auf die Speicherklasse für die </w:t>
+      </w:r>
+      <w:proofErr w:type="spellStart"/>
+      <w:r>
+        <w:t>ObservedObjects</w:t>
+      </w:r>
+      <w:proofErr w:type="spellEnd"/>
+      <w:r>
+        <w:t xml:space="preserve"> und eine auf die Benutzer Klasse.</w:t>
+      </w:r>
+    </w:p>
+    <w:p>
+      <w:r>
+        <w:t>So kann die Speicherklasse der Kommentare alle Informationen erreichen, die benötigt werden: „</w:t>
+      </w:r>
+      <w:proofErr w:type="spellStart"/>
+      <w:r>
+        <w:t>ts</w:t>
+      </w:r>
+      <w:proofErr w:type="spellEnd"/>
+      <w:r>
+        <w:t>“ als Zeitstempel, zu dem der Kommentar angelegt wird, „</w:t>
+      </w:r>
+      <w:proofErr w:type="spellStart"/>
+      <w:r>
+        <w:t>observedobject</w:t>
+      </w:r>
+      <w:proofErr w:type="spellEnd"/>
+      <w:r>
+        <w:t xml:space="preserve">“ als Referenz auf das entsprechende </w:t>
+      </w:r>
+      <w:proofErr w:type="spellStart"/>
+      <w:r>
+        <w:t>ObservedObject</w:t>
+      </w:r>
+      <w:proofErr w:type="spellEnd"/>
+      <w:r>
+        <w:t>, „</w:t>
+      </w:r>
+      <w:proofErr w:type="spellStart"/>
+      <w:r>
+        <w:t>dataset</w:t>
+      </w:r>
+      <w:proofErr w:type="spellEnd"/>
+      <w:r>
+        <w:t>“ als optionaler Zusatz, zu welchem Datensatz der Kommentar gehört, „</w:t>
+      </w:r>
+      <w:proofErr w:type="spellStart"/>
+      <w:r>
+        <w:t>message</w:t>
+      </w:r>
+      <w:proofErr w:type="spellEnd"/>
+      <w:r>
+        <w:t>“ als Nachricht des Kommentars, „</w:t>
+      </w:r>
+      <w:proofErr w:type="spellStart"/>
+      <w:r>
+        <w:t>user</w:t>
+      </w:r>
+      <w:proofErr w:type="spellEnd"/>
+      <w:r>
+        <w:t>“ als Referenz auf das User Objekt, von welchem aus der Kommentar angelegt wurde, „</w:t>
+      </w:r>
+      <w:proofErr w:type="spellStart"/>
+      <w:r>
+        <w:t>parent</w:t>
+      </w:r>
+      <w:proofErr w:type="spellEnd"/>
+      <w:r>
+        <w:t>“ als Referenz auf einen weiteren Kommentar, um eine hierarchische Abbildung der Kommentare zu schaffen, „</w:t>
+      </w:r>
+      <w:proofErr w:type="spellStart"/>
+      <w:r>
+        <w:t>children</w:t>
+      </w:r>
+      <w:proofErr w:type="spellEnd"/>
+      <w:r>
+        <w:t>“ als Gegenstück zu der „</w:t>
+      </w:r>
+      <w:proofErr w:type="spellStart"/>
+      <w:r>
+        <w:t>parent</w:t>
+      </w:r>
+      <w:proofErr w:type="spellEnd"/>
+      <w:r>
+        <w:t>“-Referenz.</w:t>
+      </w:r>
+      <w:r>
+        <w:br/>
+        <w:t>Die REST-Schnittstelle für die Kommentare beinhaltet dann die Standardfunktionalität „</w:t>
+      </w:r>
+      <w:proofErr w:type="spellStart"/>
+      <w:r>
+        <w:t>create</w:t>
+      </w:r>
+      <w:proofErr w:type="spellEnd"/>
+      <w:r>
+        <w:t>“ und „</w:t>
+      </w:r>
+      <w:proofErr w:type="spellStart"/>
+      <w:r>
+        <w:t>get</w:t>
+      </w:r>
+      <w:proofErr w:type="spellEnd"/>
+      <w:r>
+        <w:t>“ (welche in der Implementierung noch um „</w:t>
+      </w:r>
+      <w:proofErr w:type="spellStart"/>
+      <w:r>
+        <w:t>list</w:t>
+      </w:r>
+      <w:proofErr w:type="spellEnd"/>
+      <w:r>
+        <w:t>“ und „</w:t>
+      </w:r>
+      <w:proofErr w:type="spellStart"/>
+      <w:r>
+        <w:t>delete</w:t>
+      </w:r>
+      <w:proofErr w:type="spellEnd"/>
+      <w:r>
+        <w:t>“ erweitert wurden)</w:t>
+      </w:r>
+      <w:r>
+        <w:t>, sowie diverse Schnittstellen, um spezifische Gruppen von Kommentaren zu laden.</w:t>
+      </w:r>
+    </w:p>
+    <w:p>
+      <w:r>
+        <w:t>In der Umsetzung von dem Diagramm hat es leider ein paar unlösbare Probleme gegeben: Die REST-Schnittstelle benötigt eine „</w:t>
+      </w:r>
+      <w:proofErr w:type="spellStart"/>
+      <w:r>
+        <w:t>PersistenceUnit</w:t>
+      </w:r>
+      <w:proofErr w:type="spellEnd"/>
+      <w:r>
+        <w:t>“ um von außen erreichbar zu sein, jedoch kann keine neue „</w:t>
+      </w:r>
+      <w:proofErr w:type="spellStart"/>
+      <w:r>
+        <w:t>PersistenceUnit</w:t>
+      </w:r>
+      <w:proofErr w:type="spellEnd"/>
+      <w:r>
+        <w:t xml:space="preserve">“ für die Kommentare angelegt werden, da man dann keinerlei Zugriff mehr auf jegliche vorhandenen Objekte hätte, das heißt auch keinen Zugriff auf </w:t>
+      </w:r>
+      <w:proofErr w:type="spellStart"/>
+      <w:r>
+        <w:t>ObservedObjects</w:t>
+      </w:r>
+      <w:proofErr w:type="spellEnd"/>
+      <w:r>
+        <w:t>, die aber benötigt werden. Dazu kam noch, dass man auch das Hauptprojekt „</w:t>
+      </w:r>
+      <w:proofErr w:type="spellStart"/>
+      <w:r>
+        <w:t>SmartMonitoringBackend</w:t>
+      </w:r>
+      <w:proofErr w:type="spellEnd"/>
+      <w:r>
+        <w:t xml:space="preserve">“ in dem neuen Projekt nicht verlinken konnte, da sonst eine „zyklische Referenz“ entstände, die allerdings von </w:t>
+      </w:r>
+      <w:proofErr w:type="spellStart"/>
+      <w:r>
+        <w:t>Netbeans</w:t>
+      </w:r>
+      <w:proofErr w:type="spellEnd"/>
+      <w:r>
+        <w:t xml:space="preserve"> verboten ist. Man kann aber das Hauptprojekt auch nicht </w:t>
+      </w:r>
+      <w:proofErr w:type="spellStart"/>
+      <w:r>
+        <w:rPr>
+          <w:b/>
+        </w:rPr>
+        <w:t>nicht</w:t>
+      </w:r>
+      <w:proofErr w:type="spellEnd"/>
+      <w:r>
+        <w:rPr>
+          <w:b/>
+        </w:rPr>
+        <w:t xml:space="preserve"> </w:t>
+      </w:r>
+      <w:r>
+        <w:t>verlinken</w:t>
+      </w:r>
+      <w:r>
+        <w:t xml:space="preserve">, weil das Projekt für die Kommentare sonst nicht zur </w:t>
+      </w:r>
+      <w:proofErr w:type="spellStart"/>
+      <w:r>
+        <w:t>Runtime</w:t>
+      </w:r>
+      <w:proofErr w:type="spellEnd"/>
+      <w:r>
+        <w:t xml:space="preserve"> des Servers verfügbar ist.</w:t>
+      </w:r>
+    </w:p>
+    <w:p>
+      <w:pPr>
+        <w:rPr>
+          <w:u w:val="double"/>
+        </w:rPr>
+      </w:pPr>
+      <w:r>
+        <w:t>Gelöst wurde das Problem auf eine weniger schöne, aber funktionierende Art, indem die REST-Schnittstelle in der Hauptprojekt bewegt wurde</w:t>
+      </w:r>
+      <w:r>
+        <w:t xml:space="preserve">. Die JPA-Klasse konnte in dem neuen Projekt verbleiben. So gab es keine zyklische Referenz mehr und der Server hat zur </w:t>
+      </w:r>
+      <w:proofErr w:type="spellStart"/>
+      <w:r>
+        <w:t>Runtime</w:t>
+      </w:r>
+      <w:proofErr w:type="spellEnd"/>
+      <w:r>
+        <w:t xml:space="preserve"> alle </w:t>
+      </w:r>
+      <w:proofErr w:type="spellStart"/>
+      <w:r>
+        <w:t>Resourcen</w:t>
+      </w:r>
+      <w:proofErr w:type="spellEnd"/>
+      <w:r>
+        <w:t xml:space="preserve"> und Klassen gefunden.</w:t>
+      </w:r>
     </w:p>
     <w:p>
       <w:pPr>
@@ -5085,6 +5524,7 @@
         <w:rPr>
           <w:lang w:val="en-NZ"/>
         </w:rPr>
+        <w:lastRenderedPageBreak/>
         <w:t>Code-</w:t>
       </w:r>
       <w:proofErr w:type="spellStart"/>
@@ -5162,7 +5602,7 @@
                                 <w:rPr>
                                   <w:noProof/>
                                 </w:rPr>
-                                <w:t>6</w:t>
+                                <w:t>7</w:t>
                               </w:r>
                             </w:fldSimple>
                             <w:r>
@@ -5191,7 +5631,7 @@
           </mc:Choice>
           <mc:Fallback>
             <w:pict>
-              <v:shape w14:anchorId="0EA386C5" id="Textfeld 13" o:spid="_x0000_s1029" type="#_x0000_t202" style="position:absolute;margin-left:-.15pt;margin-top:259.65pt;width:439.5pt;height:.05pt;z-index:251672576;visibility:visible;mso-wrap-style:square;mso-wrap-distance-left:9pt;mso-wrap-distance-top:0;mso-wrap-distance-right:9pt;mso-wrap-distance-bottom:0;mso-position-horizontal:absolute;mso-position-horizontal-relative:text;mso-position-vertical:absolute;mso-position-vertical-relative:text;v-text-anchor:top" o:gfxdata="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" stroked="f">
+              <v:shape w14:anchorId="0EA386C5" id="Textfeld 13" o:spid="_x0000_s1030" type="#_x0000_t202" style="position:absolute;margin-left:-.15pt;margin-top:259.65pt;width:439.5pt;height:.05pt;z-index:251672576;visibility:visible;mso-wrap-style:square;mso-wrap-distance-left:9pt;mso-wrap-distance-top:0;mso-wrap-distance-right:9pt;mso-wrap-distance-bottom:0;mso-position-horizontal:absolute;mso-position-horizontal-relative:text;mso-position-vertical:absolute;mso-position-vertical-relative:text;v-text-anchor:top" o:gfxdata="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" stroked="f">
                 <v:textbox style="mso-fit-shape-to-text:t" inset="0,0,0,0">
                   <w:txbxContent>
                     <w:p>
@@ -5209,7 +5649,7 @@
                           <w:rPr>
                             <w:noProof/>
                           </w:rPr>
-                          <w:t>6</w:t>
+                          <w:t>7</w:t>
                         </w:r>
                       </w:fldSimple>
                       <w:r>
@@ -5260,7 +5700,7 @@
                     </pic:cNvPicPr>
                   </pic:nvPicPr>
                   <pic:blipFill>
-                    <a:blip r:embed="rId15">
+                    <a:blip r:embed="rId16">
                       <a:extLst>
                         <a:ext uri="{28A0092B-C50C-407E-A947-70E740481C1C}">
                           <a14:useLocalDpi xmlns:a14="http://schemas.microsoft.com/office/drawing/2010/main" val="0"/>
@@ -5309,17 +5749,12 @@
         <w:t>Abbildung 6 ist ein verkürzter Ausschnitt der Methode „</w:t>
       </w:r>
       <w:proofErr w:type="spellStart"/>
-      <w:proofErr w:type="gramStart"/>
       <w:r>
         <w:t>getSets</w:t>
       </w:r>
       <w:proofErr w:type="spellEnd"/>
       <w:r>
-        <w:t>(</w:t>
-      </w:r>
-      <w:proofErr w:type="gramEnd"/>
-      <w:r>
-        <w:t>…)“ der Klasse „</w:t>
+        <w:t>(…)“ der Klasse „</w:t>
       </w:r>
       <w:proofErr w:type="spellStart"/>
       <w:r>
@@ -5346,47 +5781,44 @@
       </w:r>
       <w:proofErr w:type="spellEnd"/>
       <w:r>
-        <w:t xml:space="preserve">“ ist entweder ein einzelner Wert (d.h. </w:t>
-      </w:r>
-      <w:r>
+        <w:t xml:space="preserve">“ ist entweder ein einzelner Wert (d.h. er enthält keine Kommata), nach welchem dann in allen Spalten gesucht wird, oder auch eine kommaseparierte Folge von Suchbegriffen. In dem letzteren Fall </w:t>
+      </w:r>
+      <w:r>
+        <w:t>muss</w:t>
+      </w:r>
+      <w:r>
+        <w:t xml:space="preserve"> die Anzahl der Spaltennamen gleich der Anzahl der Suchbegriffe sein, ansonsten gibt die REST-Schnittstelle einen Fehler zurück.</w:t>
+      </w:r>
+      <w:r>
+        <w:t xml:space="preserve"> Anschließend werden die Suchspalten und -begriffe in einer „</w:t>
+      </w:r>
+      <w:proofErr w:type="spellStart"/>
+      <w:r>
+        <w:t>HashMap</w:t>
+      </w:r>
+      <w:proofErr w:type="spellEnd"/>
+      <w:r>
+        <w:t xml:space="preserve">&lt;String, String&gt;“ einander </w:t>
+      </w:r>
+      <w:proofErr w:type="spellStart"/>
+      <w:r>
+        <w:t>zuegordnet</w:t>
+      </w:r>
+      <w:proofErr w:type="spellEnd"/>
+      <w:r>
+        <w:t>.</w:t>
+      </w:r>
+    </w:p>
+    <w:p/>
+    <w:p>
+      <w:pPr>
+        <w:keepNext/>
+      </w:pPr>
+      <w:r>
+        <w:rPr>
+          <w:noProof/>
+        </w:rPr>
         <w:lastRenderedPageBreak/>
-        <w:t xml:space="preserve">er enthält keine Kommata), nach welchem dann in allen Spalten gesucht wird, oder auch eine kommaseparierte Folge von Suchbegriffen. In dem letzteren Fall </w:t>
-      </w:r>
-      <w:r>
-        <w:t>muss</w:t>
-      </w:r>
-      <w:r>
-        <w:t xml:space="preserve"> die Anzahl der Spaltennamen gleich der Anzahl der Suchbegriffe sein, ansonsten gibt die REST-Schnittstelle einen Fehler zurück.</w:t>
-      </w:r>
-      <w:r>
-        <w:t xml:space="preserve"> Anschließend werden die Suchspalten und -begriffe in einer „</w:t>
-      </w:r>
-      <w:proofErr w:type="spellStart"/>
-      <w:r>
-        <w:t>HashMap</w:t>
-      </w:r>
-      <w:proofErr w:type="spellEnd"/>
-      <w:r>
-        <w:t xml:space="preserve">&lt;String, String&gt;“ einander </w:t>
-      </w:r>
-      <w:proofErr w:type="spellStart"/>
-      <w:r>
-        <w:t>zuegordnet</w:t>
-      </w:r>
-      <w:proofErr w:type="spellEnd"/>
-      <w:r>
-        <w:t>.</w:t>
-      </w:r>
-    </w:p>
-    <w:p/>
-    <w:p>
-      <w:pPr>
-        <w:keepNext/>
-      </w:pPr>
-      <w:r>
-        <w:rPr>
-          <w:noProof/>
-        </w:rPr>
         <w:drawing>
           <wp:inline distT="0" distB="0" distL="0" distR="0" wp14:anchorId="00F662CD" wp14:editId="7FAE1A0B">
             <wp:extent cx="5572125" cy="3105150"/>
@@ -5405,7 +5837,7 @@
                     </pic:cNvPicPr>
                   </pic:nvPicPr>
                   <pic:blipFill>
-                    <a:blip r:embed="rId16">
+                    <a:blip r:embed="rId17">
                       <a:extLst>
                         <a:ext uri="{28A0092B-C50C-407E-A947-70E740481C1C}">
                           <a14:useLocalDpi xmlns:a14="http://schemas.microsoft.com/office/drawing/2010/main" val="0"/>
@@ -5449,7 +5881,7 @@
           <w:rPr>
             <w:noProof/>
           </w:rPr>
-          <w:t>7</w:t>
+          <w:t>8</w:t>
         </w:r>
       </w:fldSimple>
       <w:r>
@@ -5497,17 +5929,12 @@
         <w:t>zeigt den Ausschnitt der Methode „</w:t>
       </w:r>
       <w:proofErr w:type="spellStart"/>
-      <w:proofErr w:type="gramStart"/>
       <w:r>
         <w:t>getPreparedQuery</w:t>
       </w:r>
       <w:proofErr w:type="spellEnd"/>
       <w:r>
-        <w:t>(</w:t>
-      </w:r>
-      <w:proofErr w:type="gramEnd"/>
-      <w:r>
-        <w:t>…)“ der Klasse „</w:t>
+        <w:t>(…)“ der Klasse „</w:t>
       </w:r>
       <w:proofErr w:type="spellStart"/>
       <w:r>
@@ -5515,14 +5942,9 @@
       </w:r>
       <w:proofErr w:type="spellEnd"/>
       <w:r>
-        <w:t>“, in dem die Suchparameter in den SQL-String geschrieben werden. Es wird für jeden Eintrag der Such</w:t>
-      </w:r>
-      <w:proofErr w:type="gramStart"/>
-      <w:r>
-        <w:t>-„</w:t>
-      </w:r>
-      <w:proofErr w:type="spellStart"/>
-      <w:proofErr w:type="gramEnd"/>
+        <w:t>“, in dem die Suchparameter in den SQL-String geschrieben werden. Es wird für jeden Eintrag der Such-„</w:t>
+      </w:r>
+      <w:proofErr w:type="spellStart"/>
       <w:r>
         <w:t>HashMap</w:t>
       </w:r>
@@ -5575,15 +5997,7 @@
         <w:t xml:space="preserve">ein Platzhalter für die Bindung </w:t>
       </w:r>
       <w:r>
-        <w:t>zu dem Wert zu einem späteren Zeitpunkt ist. Beide Spaltennamenersetzungen sind von einem „</w:t>
-      </w:r>
-      <w:proofErr w:type="gramStart"/>
-      <w:r>
-        <w:t>LOWER(</w:t>
-      </w:r>
-      <w:proofErr w:type="gramEnd"/>
-      <w:r>
-        <w:t xml:space="preserve">)“ umschlossen, das heißt, dass die Suche sowohl bei der Spalte als auch bei dem Wert die Groß- und Kleinschreibung nicht berücksichtigt. Dazwischen steht ein „LIKE“, was in SQL-Sprachen für einen Ähnlichkeitsvergleich mit möglichen „Wildcards“ steht. Nach jedem, außer dem </w:t>
+        <w:t xml:space="preserve">zu dem Wert zu einem späteren Zeitpunkt ist. Beide Spaltennamenersetzungen sind von einem „LOWER()“ umschlossen, das heißt, dass die Suche sowohl bei der Spalte als auch bei dem Wert die Groß- und Kleinschreibung nicht berücksichtigt. Dazwischen steht ein „LIKE“, was in SQL-Sprachen für einen Ähnlichkeitsvergleich mit möglichen „Wildcards“ steht. Nach jedem, außer dem </w:t>
       </w:r>
       <w:proofErr w:type="spellStart"/>
       <w:r>
@@ -5591,14 +6005,9 @@
       </w:r>
       <w:proofErr w:type="spellEnd"/>
       <w:r>
-        <w:t>, Eintrag in der Such</w:t>
-      </w:r>
-      <w:proofErr w:type="gramStart"/>
-      <w:r>
-        <w:t>-„</w:t>
-      </w:r>
-      <w:proofErr w:type="spellStart"/>
-      <w:proofErr w:type="gramEnd"/>
+        <w:t>, Eintrag in der Such-„</w:t>
+      </w:r>
+      <w:proofErr w:type="spellStart"/>
       <w:r>
         <w:t>HashMap</w:t>
       </w:r>
@@ -5611,24 +6020,24 @@
         <w:t>Es wurde überlegt, ob man die Suche dynamischer gestalten sollte, das heißt die „LOWER(…)“ abschaltbar, bzw. das „OR“ durch ein „AND“ tauschbar macht, was in der Theorie auch nicht zu schwer zu realisieren gewesen wäre, allerdings haben wir uns dagegen entschieden, weil jede weitere Option als Parameter mit an die Funktion übergeben werden muss. Da die Funktion bereits 11 Parameter hat, w</w:t>
       </w:r>
       <w:r>
-        <w:t xml:space="preserve">ürden zwei weitere Parameter, die bei den meisten Aufrufen der </w:t>
+        <w:t>ürden zwei weitere Parameter, die bei den meisten Aufrufen der Methode sowieso „null“ sind, der Übersichtlichkeit, und damit auch der Wartbarkeit und Erweiterbarkeit des Programms schaden.</w:t>
+      </w:r>
+    </w:p>
+    <w:p>
+      <w:r>
+        <w:t>Die „Wildcards“ bei dem Ähnlichkeitsvergleich mit dem „LIKE“ Schlüsselwort in SQL haben unvorhergesehene Probleme ausgelöst. Es gibt die zwei Arten von „Wildcards“: Ein „.“ (Punkt) steht für ein einzelnes beliebiges Zeichen, ein „%“ (Prozent) für eine beliebig lange Folge von Zeichen, auch keine. Somit könnte auf die Suche „D%“ in der Spalte „</w:t>
+      </w:r>
+      <w:proofErr w:type="spellStart"/>
+      <w:r>
+        <w:t>land</w:t>
+      </w:r>
+      <w:proofErr w:type="spellEnd"/>
+      <w:r>
+        <w:t xml:space="preserve">“ die Antworten „Deutschland“, „Dänemark“ oder auch einfach nur „D“ zurückkommen. („D“ ist kein Land, aber es würde von dem Suchbegriff gefunden werden.) Problematisch wird es dadurch, dass die Suche </w:t>
       </w:r>
       <w:r>
         <w:lastRenderedPageBreak/>
-        <w:t>Methode sowieso „null“ sind, der Übersichtlichkeit, und damit auch der Wartbarkeit und Erweiterbarkeit des Programms schaden.</w:t>
-      </w:r>
-    </w:p>
-    <w:p>
-      <w:r>
-        <w:t>Die „Wildcards“ bei dem Ähnlichkeitsvergleich mit dem „LIKE“ Schlüsselwort in SQL haben unvorhergesehene Probleme ausgelöst. Es gibt die zwei Arten von „Wildcards“: Ein „.“ (Punkt) steht für ein einzelnes beliebiges Zeichen, ein „%“ (Prozent) für eine beliebig lange Folge von Zeichen, auch keine. Somit könnte auf die Suche „D%“ in der Spalte „</w:t>
-      </w:r>
-      <w:proofErr w:type="spellStart"/>
-      <w:r>
-        <w:t>land</w:t>
-      </w:r>
-      <w:proofErr w:type="spellEnd"/>
-      <w:r>
-        <w:t>“ die Antworten „Deutschland“, „Dänemark“ oder auch einfach nur „D“ zurückkommen. („D“ ist kein Land, aber es würde von dem Suchbegriff gefunden werden.) Problematisch wird es dadurch, dass die Suche über die GET-Parameter der Anfrage gehandhabt wird und GET-Parameter von allen modernen Browsern von jeglichen nicht-ASCII</w:t>
+        <w:t>über die GET-Parameter der Anfrage gehandhabt wird und GET-Parameter von allen modernen Browsern von jeglichen nicht-ASCII</w:t>
       </w:r>
       <w:r>
         <w:t>-</w:t>
@@ -5675,7 +6084,7 @@
                     </pic:cNvPicPr>
                   </pic:nvPicPr>
                   <pic:blipFill>
-                    <a:blip r:embed="rId17">
+                    <a:blip r:embed="rId18">
                       <a:extLst>
                         <a:ext uri="{28A0092B-C50C-407E-A947-70E740481C1C}">
                           <a14:useLocalDpi xmlns:a14="http://schemas.microsoft.com/office/drawing/2010/main" val="0"/>
@@ -5719,7 +6128,7 @@
           <w:rPr>
             <w:noProof/>
           </w:rPr>
-          <w:t>8</w:t>
+          <w:t>9</w:t>
         </w:r>
       </w:fldSimple>
       <w:r>
@@ -5812,95 +6221,85 @@
         <w:pStyle w:val="berschrift2"/>
       </w:pPr>
       <w:r>
+        <w:t>View-</w:t>
+      </w:r>
+      <w:proofErr w:type="spellStart"/>
+      <w:r>
+        <w:t>Requests</w:t>
+      </w:r>
+      <w:proofErr w:type="spellEnd"/>
+      <w:r>
+        <w:t>: Backend</w:t>
+      </w:r>
+    </w:p>
+    <w:p>
+      <w:r>
+        <w:t xml:space="preserve">Die größten Teile des </w:t>
+      </w:r>
+      <w:proofErr w:type="spellStart"/>
+      <w:r>
+        <w:t>Backends</w:t>
+      </w:r>
+      <w:proofErr w:type="spellEnd"/>
+      <w:r>
+        <w:t xml:space="preserve"> für die View-</w:t>
+      </w:r>
+      <w:proofErr w:type="spellStart"/>
+      <w:r>
+        <w:t>Requests</w:t>
+      </w:r>
+      <w:proofErr w:type="spellEnd"/>
+      <w:r>
+        <w:t xml:space="preserve"> ist simpel: Eine Speicherklasse für die Daten, eine Schnittstelle für die Standardoperationen und der Rest wird von JAX-RS und Hibernate geregelt. Zwei Problemstellen g</w:t>
+      </w:r>
+      <w:r>
+        <w:t>ab</w:t>
+      </w:r>
+      <w:r>
+        <w:t xml:space="preserve"> es allerdings, die erste davon bei der Abfrage, welcher Datensatz eines </w:t>
+      </w:r>
+      <w:proofErr w:type="spellStart"/>
+      <w:r>
+        <w:t>ObservedObjects</w:t>
+      </w:r>
+      <w:proofErr w:type="spellEnd"/>
+      <w:r>
+        <w:t xml:space="preserve"> am meisten angeschaut wurde. </w:t>
+      </w:r>
+      <w:proofErr w:type="spellStart"/>
+      <w:r>
+        <w:t>Hibernates</w:t>
+      </w:r>
+      <w:proofErr w:type="spellEnd"/>
+      <w:r>
+        <w:t xml:space="preserve"> Methoden um </w:t>
+      </w:r>
+      <w:proofErr w:type="spellStart"/>
+      <w:r>
+        <w:t>Queries</w:t>
+      </w:r>
+      <w:proofErr w:type="spellEnd"/>
+      <w:r>
+        <w:t xml:space="preserve"> zu erzeugen können nur typisiert sein, wenn genau </w:t>
+      </w:r>
+      <w:r>
+        <w:rPr>
+          <w:b/>
+        </w:rPr>
+        <w:t>ein</w:t>
+      </w:r>
+      <w:r>
+        <w:rPr>
+          <w:b/>
+        </w:rPr>
+        <w:t xml:space="preserve"> </w:t>
+      </w:r>
+      <w:r>
+        <w:t xml:space="preserve">Typ zurückgegeben wird, sei es ein primitiver Typ oder eine Klasse. In diesem Fall müssen allerdings zwei Werte zurückgegeben </w:t>
+      </w:r>
+      <w:r>
         <w:lastRenderedPageBreak/>
-        <w:t>View-</w:t>
-      </w:r>
-      <w:proofErr w:type="spellStart"/>
-      <w:r>
-        <w:t>Requests</w:t>
-      </w:r>
-      <w:proofErr w:type="spellEnd"/>
-      <w:r>
-        <w:t>: Backend</w:t>
-      </w:r>
-    </w:p>
-    <w:p>
-      <w:r>
-        <w:t xml:space="preserve">Die größten Teile des </w:t>
-      </w:r>
-      <w:proofErr w:type="spellStart"/>
-      <w:r>
-        <w:t>Backends</w:t>
-      </w:r>
-      <w:proofErr w:type="spellEnd"/>
-      <w:r>
-        <w:t xml:space="preserve"> für die View-</w:t>
-      </w:r>
-      <w:proofErr w:type="spellStart"/>
-      <w:r>
-        <w:t>Requests</w:t>
-      </w:r>
-      <w:proofErr w:type="spellEnd"/>
-      <w:r>
-        <w:t xml:space="preserve"> ist simpel: Eine Speicherklasse für die Daten, eine Schnittstelle für die Standardoperationen und der Rest wird von JAX-RS und Hib</w:t>
-      </w:r>
-      <w:bookmarkStart w:id="19" w:name="_GoBack"/>
-      <w:bookmarkEnd w:id="19"/>
-      <w:r>
-        <w:t>ernate geregelt. Zwei Problemstellen g</w:t>
-      </w:r>
-      <w:r>
-        <w:t>ab</w:t>
-      </w:r>
-      <w:r>
-        <w:t xml:space="preserve"> es allerdings, die erste davon bei der Abfrage, welcher Datensatz eines </w:t>
-      </w:r>
-      <w:proofErr w:type="spellStart"/>
-      <w:r>
-        <w:t>ObservedObjects</w:t>
-      </w:r>
-      <w:proofErr w:type="spellEnd"/>
-      <w:r>
-        <w:t xml:space="preserve"> am meisten angeschaut wurde. </w:t>
-      </w:r>
-      <w:proofErr w:type="spellStart"/>
-      <w:r>
-        <w:t>Hibernates</w:t>
-      </w:r>
-      <w:proofErr w:type="spellEnd"/>
-      <w:r>
-        <w:t xml:space="preserve"> </w:t>
-      </w:r>
-      <w:proofErr w:type="gramStart"/>
-      <w:r>
-        <w:t>Methoden</w:t>
-      </w:r>
-      <w:proofErr w:type="gramEnd"/>
-      <w:r>
-        <w:t xml:space="preserve"> um </w:t>
-      </w:r>
-      <w:proofErr w:type="spellStart"/>
-      <w:r>
-        <w:t>Queries</w:t>
-      </w:r>
-      <w:proofErr w:type="spellEnd"/>
-      <w:r>
-        <w:t xml:space="preserve"> zu erzeugen können nur typisiert sein, wenn genau </w:t>
-      </w:r>
-      <w:r>
-        <w:rPr>
-          <w:b/>
-        </w:rPr>
-        <w:t>ein</w:t>
-      </w:r>
-      <w:r>
-        <w:rPr>
-          <w:b/>
-        </w:rPr>
-        <w:t xml:space="preserve"> </w:t>
-      </w:r>
-      <w:r>
-        <w:t xml:space="preserve">Typ zurückgegeben wird, sei es ein primitiver Typ oder eine Klasse. In diesem Fall müssen allerdings zwei Werte zurückgegeben werden: Die Datensatz ID, nach der </w:t>
+        <w:t xml:space="preserve">werden: Die Datensatz ID, nach der </w:t>
       </w:r>
       <w:r>
         <w:rPr>
@@ -5947,7 +6346,7 @@
                     </pic:cNvPicPr>
                   </pic:nvPicPr>
                   <pic:blipFill>
-                    <a:blip r:embed="rId18">
+                    <a:blip r:embed="rId19">
                       <a:extLst>
                         <a:ext uri="{28A0092B-C50C-407E-A947-70E740481C1C}">
                           <a14:useLocalDpi xmlns:a14="http://schemas.microsoft.com/office/drawing/2010/main" val="0"/>
@@ -5991,7 +6390,7 @@
           <w:rPr>
             <w:noProof/>
           </w:rPr>
-          <w:t>9</w:t>
+          <w:t>10</w:t>
         </w:r>
       </w:fldSimple>
       <w:r>
@@ -6062,11 +6461,7 @@
       </w:r>
       <w:proofErr w:type="spellEnd"/>
       <w:r>
-        <w:t xml:space="preserve">“ bereits implementiert und die „WHERE“ Bedingungen werden mit „AND“ </w:t>
-      </w:r>
-      <w:r>
-        <w:lastRenderedPageBreak/>
-        <w:t xml:space="preserve">getrennt, nicht mit „OR“. Dadurch kann man immer nach maximal einem Datensatz gleichzeitig </w:t>
+        <w:t xml:space="preserve">“ bereits implementiert und die „WHERE“ Bedingungen werden mit „AND“ getrennt, nicht mit „OR“. Dadurch kann man immer nach maximal einem Datensatz gleichzeitig </w:t>
       </w:r>
       <w:r>
         <w:rPr>
@@ -6098,7 +6493,7 @@
                     </pic:cNvPicPr>
                   </pic:nvPicPr>
                   <pic:blipFill>
-                    <a:blip r:embed="rId19">
+                    <a:blip r:embed="rId20">
                       <a:extLst>
                         <a:ext uri="{28A0092B-C50C-407E-A947-70E740481C1C}">
                           <a14:useLocalDpi xmlns:a14="http://schemas.microsoft.com/office/drawing/2010/main" val="0"/>
@@ -6188,7 +6583,7 @@
                                 <w:rPr>
                                   <w:noProof/>
                                 </w:rPr>
-                                <w:t>10</w:t>
+                                <w:t>11</w:t>
                               </w:r>
                             </w:fldSimple>
                             <w:r>
@@ -6211,7 +6606,7 @@
           </mc:Choice>
           <mc:Fallback>
             <w:pict>
-              <v:shape w14:anchorId="68D379C0" id="Textfeld 18" o:spid="_x0000_s1030" type="#_x0000_t202" style="position:absolute;margin-left:77.85pt;margin-top:175.85pt;width:361.4pt;height:.05pt;z-index:251675648;visibility:visible;mso-wrap-style:square;mso-wrap-distance-left:9pt;mso-wrap-distance-top:0;mso-wrap-distance-right:9pt;mso-wrap-distance-bottom:0;mso-position-horizontal:absolute;mso-position-horizontal-relative:text;mso-position-vertical:absolute;mso-position-vertical-relative:text;v-text-anchor:top" o:gfxdata="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" stroked="f">
+              <v:shape w14:anchorId="68D379C0" id="Textfeld 18" o:spid="_x0000_s1031" type="#_x0000_t202" style="position:absolute;margin-left:77.85pt;margin-top:175.85pt;width:361.4pt;height:.05pt;z-index:251675648;visibility:visible;mso-wrap-style:square;mso-wrap-distance-left:9pt;mso-wrap-distance-top:0;mso-wrap-distance-right:9pt;mso-wrap-distance-bottom:0;mso-position-horizontal:absolute;mso-position-horizontal-relative:text;mso-position-vertical:absolute;mso-position-vertical-relative:text;v-text-anchor:top" o:gfxdata="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" stroked="f">
                 <v:textbox style="mso-fit-shape-to-text:t" inset="0,0,0,0">
                   <w:txbxContent>
                     <w:p>
@@ -6226,7 +6621,7 @@
                           <w:rPr>
                             <w:noProof/>
                           </w:rPr>
-                          <w:t>10</w:t>
+                          <w:t>11</w:t>
                         </w:r>
                       </w:fldSimple>
                       <w:r>
@@ -6250,6 +6645,49 @@
     </w:p>
     <w:p/>
     <w:p/>
+    <w:p>
+      <w:pPr>
+        <w:pStyle w:val="berschrift2"/>
+      </w:pPr>
+      <w:r>
+        <w:lastRenderedPageBreak/>
+        <w:t>Media: Backend</w:t>
+      </w:r>
+    </w:p>
+    <w:p>
+      <w:r>
+        <w:t xml:space="preserve">Eine Teilaufgabe des </w:t>
+      </w:r>
+      <w:proofErr w:type="spellStart"/>
+      <w:r>
+        <w:t>Backends</w:t>
+      </w:r>
+      <w:proofErr w:type="spellEnd"/>
+      <w:r>
+        <w:t xml:space="preserve"> war es, die bereits vorhandene Media-Schnittstelle umzuschreiben. Die vorherige Media-Schnittstelle hat eine „1:n“ Beziehung implementiert, diese sollte nun zu einer „</w:t>
+      </w:r>
+      <w:proofErr w:type="spellStart"/>
+      <w:r>
+        <w:t>n:m</w:t>
+      </w:r>
+      <w:proofErr w:type="spellEnd"/>
+      <w:r>
+        <w:t xml:space="preserve">“ Beziehung umgeschrieben werden. Die Kritik an der alten Version war, dass man ja auch ein Bild zu verschiedenen </w:t>
+      </w:r>
+      <w:proofErr w:type="spellStart"/>
+      <w:r>
+        <w:t>ObservedObjects</w:t>
+      </w:r>
+      <w:proofErr w:type="spellEnd"/>
+      <w:r>
+        <w:t xml:space="preserve"> hochladen können möchte, und nicht ein und das selbe Bild öfters hochladen, was unnötig Platz </w:t>
+      </w:r>
+      <w:bookmarkStart w:id="19" w:name="_GoBack"/>
+      <w:bookmarkEnd w:id="19"/>
+      <w:r>
+        <w:t xml:space="preserve"> </w:t>
+      </w:r>
+    </w:p>
     <w:p/>
     <w:p/>
     <w:p>
@@ -6556,7 +6994,7 @@
       <w:r>
         <w:br/>
       </w:r>
-      <w:hyperlink r:id="rId20" w:history="1">
+      <w:hyperlink r:id="rId21" w:history="1">
         <w:r>
           <w:rPr>
             <w:rStyle w:val="Hyperlink"/>
@@ -6578,7 +7016,6 @@
         <w:rPr>
           <w:lang w:val="en-NZ"/>
         </w:rPr>
-        <w:lastRenderedPageBreak/>
         <w:t>Benutzerhandbuch</w:t>
       </w:r>
       <w:bookmarkEnd w:id="25"/>
@@ -6687,12 +7124,24 @@
       <w:r>
         <w:t xml:space="preserve">: </w:t>
       </w:r>
-      <w:hyperlink r:id="rId21" w:history="1">
+      <w:hyperlink r:id="rId22" w:history="1">
         <w:r>
           <w:rPr>
             <w:rStyle w:val="Hyperlink"/>
           </w:rPr>
-          <w:t>https://www.teachengineering.org/content/cub_/lessons/cub_pveff/Attachments/cub_pveff_lesson03_fundamentalsarticle_v11_tedl_dwc.pdf</w:t>
+          <w:t>https://www.teachengineeri</w:t>
+        </w:r>
+        <w:r>
+          <w:rPr>
+            <w:rStyle w:val="Hyperlink"/>
+          </w:rPr>
+          <w:t>n</w:t>
+        </w:r>
+        <w:r>
+          <w:rPr>
+            <w:rStyle w:val="Hyperlink"/>
+          </w:rPr>
+          <w:t>g.org/content/cub_/lessons/cub_pveff/Attachments/cub_pveff_lesson03_fundamentalsarticle_v11_tedl_dwc.pdf</w:t>
         </w:r>
       </w:hyperlink>
     </w:p>
@@ -6709,7 +7158,7 @@
       <w:r>
         <w:t xml:space="preserve">: </w:t>
       </w:r>
-      <w:hyperlink r:id="rId22" w:history="1">
+      <w:hyperlink r:id="rId23" w:history="1">
         <w:r>
           <w:rPr>
             <w:rStyle w:val="Hyperlink"/>
@@ -6722,7 +7171,7 @@
       <w:r>
         <w:t xml:space="preserve">Dunkelkennlinien: </w:t>
       </w:r>
-      <w:hyperlink r:id="rId23" w:history="1">
+      <w:hyperlink r:id="rId24" w:history="1">
         <w:r>
           <w:rPr>
             <w:rStyle w:val="Hyperlink"/>
@@ -6784,8 +7233,8 @@
       </w:pPr>
     </w:p>
     <w:sectPr>
-      <w:footerReference w:type="default" r:id="rId24"/>
-      <w:footerReference w:type="first" r:id="rId25"/>
+      <w:footerReference w:type="default" r:id="rId25"/>
+      <w:footerReference w:type="first" r:id="rId26"/>
       <w:pgSz w:w="11906" w:h="16838"/>
       <w:pgMar w:top="1418" w:right="1418" w:bottom="1134" w:left="1701" w:header="709" w:footer="709" w:gutter="0"/>
       <w:pgNumType w:start="1"/>
@@ -9297,6 +9746,18 @@
       <w:shd w:val="clear" w:color="auto" w:fill="E1DFDD"/>
     </w:rPr>
   </w:style>
+  <w:style w:type="character" w:styleId="BesuchterLink">
+    <w:name w:val="FollowedHyperlink"/>
+    <w:basedOn w:val="Absatz-Standardschriftart"/>
+    <w:uiPriority w:val="99"/>
+    <w:semiHidden/>
+    <w:unhideWhenUsed/>
+    <w:rsid w:val="00407D8E"/>
+    <w:rPr>
+      <w:color w:val="954F72" w:themeColor="followedHyperlink"/>
+      <w:u w:val="single"/>
+    </w:rPr>
+  </w:style>
 </w:styles>
 </file>
 
@@ -9600,7 +10061,7 @@
 </file>
 
 <file path=customXml/itemProps1.xml><?xml version="1.0" encoding="utf-8"?>
-<ds:datastoreItem xmlns:ds="http://schemas.openxmlformats.org/officeDocument/2006/customXml" ds:itemID="{8EF9C509-F416-4AA8-BCE0-4A56C9AD9219}">
+<ds:datastoreItem xmlns:ds="http://schemas.openxmlformats.org/officeDocument/2006/customXml" ds:itemID="{B82A3B7B-0CB2-44A6-9B63-2F0BB4F0A454}">
   <ds:schemaRefs>
     <ds:schemaRef ds:uri="http://schemas.openxmlformats.org/officeDocument/2006/bibliography"/>
   </ds:schemaRefs>

</xml_diff>